<commit_message>
Tarea final despues de muchos commit
</commit_message>
<xml_diff>
--- a/ENDES_T2_tar_Mendez_Fernandez_Carmen.docx
+++ b/ENDES_T2_tar_Mendez_Fernandez_Carmen.docx
@@ -45,23 +45,13 @@
         </w:rPr>
         <w:t xml:space="preserve">Tras haber creado nuestro perfil, y clonado el repositorio al nuestro local mediante el comando </w:t>
       </w:r>
-      <w:proofErr w:type="spellStart"/>
       <w:r>
         <w:rPr>
           <w:i/>
           <w:iCs/>
           <w:sz w:val="24"/>
         </w:rPr>
-        <w:t>git</w:t>
-      </w:r>
-      <w:proofErr w:type="spellEnd"/>
-      <w:r>
-        <w:rPr>
-          <w:i/>
-          <w:iCs/>
-          <w:sz w:val="24"/>
-        </w:rPr>
-        <w:t xml:space="preserve"> clone:</w:t>
+        <w:t>git clone:</w:t>
       </w:r>
     </w:p>
     <w:p>
@@ -83,7 +73,6 @@
         </w:rPr>
         <w:t xml:space="preserve">5. Ejecutamos el comando </w:t>
       </w:r>
-      <w:proofErr w:type="spellStart"/>
       <w:r>
         <w:rPr>
           <w:rFonts w:cstheme="minorHAnsi"/>
@@ -91,17 +80,7 @@
           <w:iCs/>
           <w:sz w:val="24"/>
         </w:rPr>
-        <w:t>ls</w:t>
-      </w:r>
-      <w:proofErr w:type="spellEnd"/>
-      <w:r>
-        <w:rPr>
-          <w:rFonts w:cstheme="minorHAnsi"/>
-          <w:i/>
-          <w:iCs/>
-          <w:sz w:val="24"/>
-        </w:rPr>
-        <w:t xml:space="preserve"> -a</w:t>
+        <w:t>ls -a</w:t>
       </w:r>
       <w:r>
         <w:rPr>
@@ -232,7 +211,6 @@
         </w:rPr>
         <w:t xml:space="preserve">Ejecutamos el comando </w:t>
       </w:r>
-      <w:proofErr w:type="spellStart"/>
       <w:r>
         <w:rPr>
           <w:rFonts w:cstheme="minorHAnsi"/>
@@ -240,17 +218,7 @@
           <w:iCs/>
           <w:sz w:val="24"/>
         </w:rPr>
-        <w:t>git</w:t>
-      </w:r>
-      <w:proofErr w:type="spellEnd"/>
-      <w:r>
-        <w:rPr>
-          <w:rFonts w:cstheme="minorHAnsi"/>
-          <w:i/>
-          <w:iCs/>
-          <w:sz w:val="24"/>
-        </w:rPr>
-        <w:t xml:space="preserve"> status</w:t>
+        <w:t>git status</w:t>
       </w:r>
       <w:r>
         <w:rPr>
@@ -362,7 +330,6 @@
         </w:rPr>
         <w:t xml:space="preserve">, y ejecutamos de nuevo el comando </w:t>
       </w:r>
-      <w:proofErr w:type="spellStart"/>
       <w:r>
         <w:rPr>
           <w:rFonts w:asciiTheme="minorHAnsi" w:hAnsiTheme="minorHAnsi" w:cstheme="minorHAnsi"/>
@@ -370,17 +337,7 @@
           <w:iCs/>
           <w:sz w:val="24"/>
         </w:rPr>
-        <w:t>git</w:t>
-      </w:r>
-      <w:proofErr w:type="spellEnd"/>
-      <w:r>
-        <w:rPr>
-          <w:rFonts w:asciiTheme="minorHAnsi" w:hAnsiTheme="minorHAnsi" w:cstheme="minorHAnsi"/>
-          <w:i/>
-          <w:iCs/>
-          <w:sz w:val="24"/>
-        </w:rPr>
-        <w:t xml:space="preserve"> status</w:t>
+        <w:t>git status</w:t>
       </w:r>
       <w:r>
         <w:rPr>
@@ -511,7 +468,6 @@
         </w:rPr>
         <w:t xml:space="preserve">Usando el comando </w:t>
       </w:r>
-      <w:proofErr w:type="spellStart"/>
       <w:r>
         <w:rPr>
           <w:rFonts w:asciiTheme="minorHAnsi" w:hAnsiTheme="minorHAnsi" w:cstheme="minorHAnsi"/>
@@ -519,9 +475,29 @@
           <w:iCs/>
           <w:sz w:val="24"/>
         </w:rPr>
-        <w:t>git</w:t>
-      </w:r>
-      <w:proofErr w:type="spellEnd"/>
+        <w:t>git add</w:t>
+      </w:r>
+      <w:r>
+        <w:rPr>
+          <w:rFonts w:asciiTheme="minorHAnsi" w:hAnsiTheme="minorHAnsi" w:cstheme="minorHAnsi"/>
+          <w:sz w:val="24"/>
+        </w:rPr>
+        <w:t xml:space="preserve">, adjuntamos al rastreo el archivo </w:t>
+      </w:r>
+      <w:r>
+        <w:rPr>
+          <w:rFonts w:asciiTheme="minorHAnsi" w:hAnsiTheme="minorHAnsi" w:cstheme="minorHAnsi"/>
+          <w:sz w:val="24"/>
+        </w:rPr>
+        <w:t>de la tarea</w:t>
+      </w:r>
+      <w:r>
+        <w:rPr>
+          <w:rFonts w:asciiTheme="minorHAnsi" w:hAnsiTheme="minorHAnsi" w:cstheme="minorHAnsi"/>
+          <w:sz w:val="24"/>
+        </w:rPr>
+        <w:t xml:space="preserve">, y mediante </w:t>
+      </w:r>
       <w:r>
         <w:rPr>
           <w:rFonts w:asciiTheme="minorHAnsi" w:hAnsiTheme="minorHAnsi" w:cstheme="minorHAnsi"/>
@@ -529,9 +505,22 @@
           <w:iCs/>
           <w:sz w:val="24"/>
         </w:rPr>
-        <w:t xml:space="preserve"> </w:t>
-      </w:r>
-      <w:proofErr w:type="spellStart"/>
+        <w:t>git status</w:t>
+      </w:r>
+      <w:r>
+        <w:rPr>
+          <w:rFonts w:asciiTheme="minorHAnsi" w:hAnsiTheme="minorHAnsi" w:cstheme="minorHAnsi"/>
+          <w:sz w:val="24"/>
+        </w:rPr>
+        <w:t xml:space="preserve"> comprobamos que estaría ya preparado para un comm</w:t>
+      </w:r>
+      <w:r>
+        <w:rPr>
+          <w:rFonts w:asciiTheme="minorHAnsi" w:hAnsiTheme="minorHAnsi" w:cstheme="minorHAnsi"/>
+          <w:sz w:val="24"/>
+        </w:rPr>
+        <w:t xml:space="preserve">it, es decir, en fase </w:t>
+      </w:r>
       <w:r>
         <w:rPr>
           <w:rFonts w:asciiTheme="minorHAnsi" w:hAnsiTheme="minorHAnsi" w:cstheme="minorHAnsi"/>
@@ -539,99 +528,7 @@
           <w:iCs/>
           <w:sz w:val="24"/>
         </w:rPr>
-        <w:t>add</w:t>
-      </w:r>
-      <w:proofErr w:type="spellEnd"/>
-      <w:r>
-        <w:rPr>
-          <w:rFonts w:asciiTheme="minorHAnsi" w:hAnsiTheme="minorHAnsi" w:cstheme="minorHAnsi"/>
-          <w:sz w:val="24"/>
-        </w:rPr>
-        <w:t xml:space="preserve">, adjuntamos al rastreo el archivo </w:t>
-      </w:r>
-      <w:r>
-        <w:rPr>
-          <w:rFonts w:asciiTheme="minorHAnsi" w:hAnsiTheme="minorHAnsi" w:cstheme="minorHAnsi"/>
-          <w:sz w:val="24"/>
-        </w:rPr>
-        <w:t>de la tarea</w:t>
-      </w:r>
-      <w:r>
-        <w:rPr>
-          <w:rFonts w:asciiTheme="minorHAnsi" w:hAnsiTheme="minorHAnsi" w:cstheme="minorHAnsi"/>
-          <w:sz w:val="24"/>
-        </w:rPr>
-        <w:t xml:space="preserve">, y mediante </w:t>
-      </w:r>
-      <w:proofErr w:type="spellStart"/>
-      <w:r>
-        <w:rPr>
-          <w:rFonts w:asciiTheme="minorHAnsi" w:hAnsiTheme="minorHAnsi" w:cstheme="minorHAnsi"/>
-          <w:i/>
-          <w:iCs/>
-          <w:sz w:val="24"/>
-        </w:rPr>
-        <w:t>git</w:t>
-      </w:r>
-      <w:proofErr w:type="spellEnd"/>
-      <w:r>
-        <w:rPr>
-          <w:rFonts w:asciiTheme="minorHAnsi" w:hAnsiTheme="minorHAnsi" w:cstheme="minorHAnsi"/>
-          <w:i/>
-          <w:iCs/>
-          <w:sz w:val="24"/>
-        </w:rPr>
-        <w:t xml:space="preserve"> status</w:t>
-      </w:r>
-      <w:r>
-        <w:rPr>
-          <w:rFonts w:asciiTheme="minorHAnsi" w:hAnsiTheme="minorHAnsi" w:cstheme="minorHAnsi"/>
-          <w:sz w:val="24"/>
-        </w:rPr>
-        <w:t xml:space="preserve"> comprobamos que estaría ya preparado para un </w:t>
-      </w:r>
-      <w:proofErr w:type="spellStart"/>
-      <w:r>
-        <w:rPr>
-          <w:rFonts w:asciiTheme="minorHAnsi" w:hAnsiTheme="minorHAnsi" w:cstheme="minorHAnsi"/>
-          <w:sz w:val="24"/>
-        </w:rPr>
-        <w:t>comm</w:t>
-      </w:r>
-      <w:r>
-        <w:rPr>
-          <w:rFonts w:asciiTheme="minorHAnsi" w:hAnsiTheme="minorHAnsi" w:cstheme="minorHAnsi"/>
-          <w:sz w:val="24"/>
-        </w:rPr>
-        <w:t>it</w:t>
-      </w:r>
-      <w:proofErr w:type="spellEnd"/>
-      <w:r>
-        <w:rPr>
-          <w:rFonts w:asciiTheme="minorHAnsi" w:hAnsiTheme="minorHAnsi" w:cstheme="minorHAnsi"/>
-          <w:sz w:val="24"/>
-        </w:rPr>
-        <w:t xml:space="preserve">, es decir, en fase </w:t>
-      </w:r>
-      <w:proofErr w:type="spellStart"/>
-      <w:r>
-        <w:rPr>
-          <w:rFonts w:asciiTheme="minorHAnsi" w:hAnsiTheme="minorHAnsi" w:cstheme="minorHAnsi"/>
-          <w:i/>
-          <w:iCs/>
-          <w:sz w:val="24"/>
-        </w:rPr>
-        <w:t>staged</w:t>
-      </w:r>
-      <w:proofErr w:type="spellEnd"/>
-      <w:r>
-        <w:rPr>
-          <w:rFonts w:asciiTheme="minorHAnsi" w:hAnsiTheme="minorHAnsi" w:cstheme="minorHAnsi"/>
-          <w:i/>
-          <w:iCs/>
-          <w:sz w:val="24"/>
-        </w:rPr>
-        <w:t>.</w:t>
+        <w:t>staged.</w:t>
       </w:r>
     </w:p>
     <w:p>
@@ -788,7 +685,6 @@
         </w:rPr>
         <w:t xml:space="preserve">, con el comando </w:t>
       </w:r>
-      <w:proofErr w:type="spellStart"/>
       <w:r>
         <w:rPr>
           <w:rFonts w:asciiTheme="minorHAnsi" w:hAnsiTheme="minorHAnsi" w:cstheme="minorHAnsi"/>
@@ -796,92 +692,21 @@
           <w:iCs/>
           <w:sz w:val="24"/>
         </w:rPr>
-        <w:t>git</w:t>
-      </w:r>
-      <w:proofErr w:type="spellEnd"/>
-      <w:r>
-        <w:rPr>
-          <w:rFonts w:asciiTheme="minorHAnsi" w:hAnsiTheme="minorHAnsi" w:cstheme="minorHAnsi"/>
-          <w:i/>
-          <w:iCs/>
-          <w:sz w:val="24"/>
-        </w:rPr>
-        <w:t xml:space="preserve"> </w:t>
-      </w:r>
-      <w:proofErr w:type="spellStart"/>
-      <w:r>
-        <w:rPr>
-          <w:rFonts w:asciiTheme="minorHAnsi" w:hAnsiTheme="minorHAnsi" w:cstheme="minorHAnsi"/>
-          <w:i/>
-          <w:iCs/>
-          <w:sz w:val="24"/>
-        </w:rPr>
-        <w:t>commit</w:t>
-      </w:r>
-      <w:proofErr w:type="spellEnd"/>
-      <w:r>
-        <w:rPr>
-          <w:rFonts w:asciiTheme="minorHAnsi" w:hAnsiTheme="minorHAnsi" w:cstheme="minorHAnsi"/>
-          <w:i/>
-          <w:iCs/>
-          <w:sz w:val="24"/>
-        </w:rPr>
-        <w:t xml:space="preserve"> -m</w:t>
-      </w:r>
-      <w:r>
-        <w:rPr>
-          <w:rFonts w:asciiTheme="minorHAnsi" w:hAnsiTheme="minorHAnsi" w:cstheme="minorHAnsi"/>
-          <w:sz w:val="24"/>
-        </w:rPr>
-        <w:t xml:space="preserve">, realizamos un </w:t>
-      </w:r>
-      <w:proofErr w:type="spellStart"/>
-      <w:r>
-        <w:rPr>
-          <w:rFonts w:asciiTheme="minorHAnsi" w:hAnsiTheme="minorHAnsi" w:cstheme="minorHAnsi"/>
-          <w:sz w:val="24"/>
-        </w:rPr>
-        <w:t>commit</w:t>
-      </w:r>
-      <w:proofErr w:type="spellEnd"/>
-      <w:r>
-        <w:rPr>
-          <w:rFonts w:asciiTheme="minorHAnsi" w:hAnsiTheme="minorHAnsi" w:cstheme="minorHAnsi"/>
-          <w:sz w:val="24"/>
-        </w:rPr>
-        <w:t xml:space="preserve"> de todos los archivos que tengamos, en este caso sólo </w:t>
-      </w:r>
-      <w:proofErr w:type="spellStart"/>
-      <w:r>
-        <w:rPr>
-          <w:rFonts w:asciiTheme="minorHAnsi" w:hAnsiTheme="minorHAnsi" w:cstheme="minorHAnsi"/>
-          <w:sz w:val="24"/>
-        </w:rPr>
-        <w:t>el</w:t>
-      </w:r>
-      <w:proofErr w:type="spellEnd"/>
-      <w:r>
-        <w:rPr>
-          <w:rFonts w:asciiTheme="minorHAnsi" w:hAnsiTheme="minorHAnsi" w:cstheme="minorHAnsi"/>
-          <w:sz w:val="24"/>
-        </w:rPr>
-        <w:t xml:space="preserve"> .</w:t>
-      </w:r>
-      <w:proofErr w:type="spellStart"/>
-      <w:r>
-        <w:rPr>
-          <w:rFonts w:asciiTheme="minorHAnsi" w:hAnsiTheme="minorHAnsi" w:cstheme="minorHAnsi"/>
-          <w:sz w:val="24"/>
-        </w:rPr>
-        <w:t>doc</w:t>
-      </w:r>
-      <w:proofErr w:type="spellEnd"/>
-      <w:r>
-        <w:rPr>
-          <w:rFonts w:asciiTheme="minorHAnsi" w:hAnsiTheme="minorHAnsi" w:cstheme="minorHAnsi"/>
-          <w:sz w:val="24"/>
-        </w:rPr>
-        <w:t xml:space="preserve"> de la tarea</w:t>
+        <w:t>git commit -m</w:t>
+      </w:r>
+      <w:r>
+        <w:rPr>
+          <w:rFonts w:asciiTheme="minorHAnsi" w:hAnsiTheme="minorHAnsi" w:cstheme="minorHAnsi"/>
+          <w:sz w:val="24"/>
+        </w:rPr>
+        <w:t xml:space="preserve">, realizamos un commit de todos los archivos que tengamos, en este caso sólo </w:t>
+      </w:r>
+      <w:r>
+        <w:rPr>
+          <w:rFonts w:asciiTheme="minorHAnsi" w:hAnsiTheme="minorHAnsi" w:cstheme="minorHAnsi"/>
+          <w:sz w:val="24"/>
+        </w:rPr>
+        <w:t>el .doc de la tarea</w:t>
       </w:r>
       <w:r>
         <w:rPr>
@@ -998,7 +823,6 @@
         </w:rPr>
         <w:t xml:space="preserve">Tras usar </w:t>
       </w:r>
-      <w:proofErr w:type="spellStart"/>
       <w:r>
         <w:rPr>
           <w:rFonts w:asciiTheme="minorHAnsi" w:hAnsiTheme="minorHAnsi" w:cstheme="minorHAnsi"/>
@@ -1006,40 +830,14 @@
           <w:iCs/>
           <w:sz w:val="24"/>
         </w:rPr>
-        <w:t>git</w:t>
-      </w:r>
-      <w:proofErr w:type="spellEnd"/>
-      <w:r>
-        <w:rPr>
-          <w:rFonts w:asciiTheme="minorHAnsi" w:hAnsiTheme="minorHAnsi" w:cstheme="minorHAnsi"/>
-          <w:i/>
-          <w:iCs/>
-          <w:sz w:val="24"/>
-        </w:rPr>
-        <w:t xml:space="preserve"> status</w:t>
-      </w:r>
-      <w:r>
-        <w:rPr>
-          <w:rFonts w:asciiTheme="minorHAnsi" w:hAnsiTheme="minorHAnsi" w:cstheme="minorHAnsi"/>
-          <w:sz w:val="24"/>
-        </w:rPr>
-        <w:t xml:space="preserve">, comprobamos que no tiene nada para hacer </w:t>
-      </w:r>
-      <w:proofErr w:type="spellStart"/>
-      <w:r>
-        <w:rPr>
-          <w:rFonts w:asciiTheme="minorHAnsi" w:hAnsiTheme="minorHAnsi" w:cstheme="minorHAnsi"/>
-          <w:sz w:val="24"/>
-        </w:rPr>
-        <w:t>commit</w:t>
-      </w:r>
-      <w:proofErr w:type="spellEnd"/>
-      <w:r>
-        <w:rPr>
-          <w:rFonts w:asciiTheme="minorHAnsi" w:hAnsiTheme="minorHAnsi" w:cstheme="minorHAnsi"/>
-          <w:sz w:val="24"/>
-        </w:rPr>
-        <w:t>, y avisa que la rama se encuentra limpia, el repositorio local está al día.</w:t>
+        <w:t>git status</w:t>
+      </w:r>
+      <w:r>
+        <w:rPr>
+          <w:rFonts w:asciiTheme="minorHAnsi" w:hAnsiTheme="minorHAnsi" w:cstheme="minorHAnsi"/>
+          <w:sz w:val="24"/>
+        </w:rPr>
+        <w:t>, comprobamos que no tiene nada para hacer commit, y avisa que la rama se encuentra limpia, el repositorio local está al día.</w:t>
       </w:r>
     </w:p>
     <w:p>
@@ -1187,25 +985,8 @@
           <w:rFonts w:asciiTheme="minorHAnsi" w:hAnsiTheme="minorHAnsi" w:cstheme="minorHAnsi"/>
           <w:sz w:val="24"/>
         </w:rPr>
-        <w:t xml:space="preserve">Finalmente, para poder sincronizar todo lo que tenemos en el </w:t>
-      </w:r>
-      <w:proofErr w:type="spellStart"/>
-      <w:r>
-        <w:rPr>
-          <w:rFonts w:asciiTheme="minorHAnsi" w:hAnsiTheme="minorHAnsi" w:cstheme="minorHAnsi"/>
-          <w:sz w:val="24"/>
-        </w:rPr>
-        <w:t>commit</w:t>
-      </w:r>
-      <w:proofErr w:type="spellEnd"/>
-      <w:r>
-        <w:rPr>
-          <w:rFonts w:asciiTheme="minorHAnsi" w:hAnsiTheme="minorHAnsi" w:cstheme="minorHAnsi"/>
-          <w:sz w:val="24"/>
-        </w:rPr>
-        <w:t xml:space="preserve"> con nuestro repositorio de GitHub tenemos que utilizar el comando </w:t>
-      </w:r>
-      <w:proofErr w:type="spellStart"/>
+        <w:t xml:space="preserve">Finalmente, para poder sincronizar todo lo que tenemos en el commit con nuestro repositorio de GitHub tenemos que utilizar el comando </w:t>
+      </w:r>
       <w:r>
         <w:rPr>
           <w:rFonts w:asciiTheme="minorHAnsi" w:hAnsiTheme="minorHAnsi" w:cstheme="minorHAnsi"/>
@@ -1213,29 +994,8 @@
           <w:iCs/>
           <w:sz w:val="24"/>
         </w:rPr>
-        <w:t>git</w:t>
-      </w:r>
-      <w:proofErr w:type="spellEnd"/>
-      <w:r>
-        <w:rPr>
-          <w:rFonts w:asciiTheme="minorHAnsi" w:hAnsiTheme="minorHAnsi" w:cstheme="minorHAnsi"/>
-          <w:i/>
-          <w:iCs/>
-          <w:sz w:val="24"/>
-        </w:rPr>
-        <w:t xml:space="preserve"> </w:t>
-      </w:r>
-      <w:proofErr w:type="spellStart"/>
-      <w:r>
-        <w:rPr>
-          <w:rFonts w:asciiTheme="minorHAnsi" w:hAnsiTheme="minorHAnsi" w:cstheme="minorHAnsi"/>
-          <w:i/>
-          <w:iCs/>
-          <w:sz w:val="24"/>
-        </w:rPr>
-        <w:t>push</w:t>
-      </w:r>
-      <w:proofErr w:type="spellEnd"/>
+        <w:t>git push</w:t>
+      </w:r>
       <w:r>
         <w:rPr>
           <w:rFonts w:asciiTheme="minorHAnsi" w:hAnsiTheme="minorHAnsi" w:cstheme="minorHAnsi"/>
@@ -1302,6 +1062,11 @@
     <w:p>
       <w:pPr>
         <w:jc w:val="both"/>
+      </w:pPr>
+    </w:p>
+    <w:p>
+      <w:pPr>
+        <w:jc w:val="both"/>
         <w:rPr>
           <w:b/>
           <w:bCs/>
@@ -1314,25 +1079,21 @@
           <w:bCs/>
           <w:sz w:val="24"/>
         </w:rPr>
-        <w:t xml:space="preserve">Subtarea 2: Comparación de dos </w:t>
-      </w:r>
-      <w:proofErr w:type="spellStart"/>
-      <w:r>
-        <w:rPr>
-          <w:b/>
-          <w:bCs/>
-          <w:sz w:val="24"/>
-        </w:rPr>
-        <w:t>IDEs</w:t>
-      </w:r>
-      <w:proofErr w:type="spellEnd"/>
-      <w:r>
-        <w:rPr>
-          <w:b/>
-          <w:bCs/>
-          <w:sz w:val="24"/>
-        </w:rPr>
-        <w:t xml:space="preserve"> o editores de texto</w:t>
+        <w:t>Subtarea 2: Comparación de dos IDEs o editores de texto</w:t>
+      </w:r>
+    </w:p>
+    <w:p>
+      <w:pPr>
+        <w:jc w:val="both"/>
+        <w:rPr>
+          <w:sz w:val="24"/>
+        </w:rPr>
+      </w:pPr>
+      <w:r>
+        <w:rPr>
+          <w:sz w:val="24"/>
+        </w:rPr>
+        <w:t>Notepad++ y Visual Studio Code:</w:t>
       </w:r>
     </w:p>
     <w:p>
@@ -1636,6 +1397,24 @@
     <w:p>
       <w:pPr>
         <w:pStyle w:val="Prrafodelista"/>
+        <w:jc w:val="both"/>
+        <w:rPr>
+          <w:sz w:val="24"/>
+        </w:rPr>
+      </w:pPr>
+    </w:p>
+    <w:p>
+      <w:pPr>
+        <w:pStyle w:val="Prrafodelista"/>
+        <w:jc w:val="both"/>
+        <w:rPr>
+          <w:sz w:val="24"/>
+        </w:rPr>
+      </w:pPr>
+    </w:p>
+    <w:p>
+      <w:pPr>
+        <w:pStyle w:val="Prrafodelista"/>
         <w:numPr>
           <w:ilvl w:val="0"/>
           <w:numId w:val="1"/>
@@ -1681,15 +1460,6 @@
     <w:p>
       <w:pPr>
         <w:pStyle w:val="Prrafodelista"/>
-        <w:jc w:val="both"/>
-        <w:rPr>
-          <w:sz w:val="24"/>
-        </w:rPr>
-      </w:pPr>
-    </w:p>
-    <w:p>
-      <w:pPr>
-        <w:pStyle w:val="Prrafodelista"/>
         <w:numPr>
           <w:ilvl w:val="0"/>
           <w:numId w:val="1"/>
@@ -1898,18 +1668,8 @@
           <w:bCs/>
           <w:sz w:val="24"/>
         </w:rPr>
-        <w:t xml:space="preserve">Studio </w:t>
-      </w:r>
-      <w:proofErr w:type="spellStart"/>
-      <w:r>
-        <w:rPr>
-          <w:b/>
-          <w:bCs/>
-          <w:sz w:val="24"/>
-        </w:rPr>
-        <w:t>Code</w:t>
-      </w:r>
-      <w:proofErr w:type="spellEnd"/>
+        <w:t>Studio Code</w:t>
+      </w:r>
       <w:r>
         <w:rPr>
           <w:b/>
@@ -1954,14 +1714,12 @@
         </w:rPr>
         <w:t xml:space="preserve">Soporta </w:t>
       </w:r>
-      <w:proofErr w:type="spellStart"/>
-      <w:r>
-        <w:rPr>
-          <w:sz w:val="24"/>
-        </w:rPr>
-        <w:t>aun</w:t>
-      </w:r>
-      <w:proofErr w:type="spellEnd"/>
+      <w:r>
+        <w:rPr>
+          <w:sz w:val="24"/>
+        </w:rPr>
+        <w:t>aún</w:t>
+      </w:r>
       <w:r>
         <w:rPr>
           <w:sz w:val="24"/>
@@ -2025,28 +1783,24 @@
         </w:rPr>
         <w:t xml:space="preserve">Es relativamente </w:t>
       </w:r>
-      <w:proofErr w:type="spellStart"/>
-      <w:r>
-        <w:rPr>
-          <w:sz w:val="24"/>
-        </w:rPr>
-        <w:t>mas</w:t>
-      </w:r>
-      <w:proofErr w:type="spellEnd"/>
+      <w:r>
+        <w:rPr>
+          <w:sz w:val="24"/>
+        </w:rPr>
+        <w:t>más</w:t>
+      </w:r>
       <w:r>
         <w:rPr>
           <w:sz w:val="24"/>
         </w:rPr>
         <w:t xml:space="preserve"> complejo que Notepad++, no está enfocado a usuarios principiantes, pero igualmente su interfaz no es muy </w:t>
       </w:r>
-      <w:proofErr w:type="spellStart"/>
-      <w:r>
-        <w:rPr>
-          <w:sz w:val="24"/>
-        </w:rPr>
-        <w:t>dificil</w:t>
-      </w:r>
-      <w:proofErr w:type="spellEnd"/>
+      <w:r>
+        <w:rPr>
+          <w:sz w:val="24"/>
+        </w:rPr>
+        <w:t>difícil</w:t>
+      </w:r>
       <w:r>
         <w:rPr>
           <w:sz w:val="24"/>
@@ -2396,21 +2150,12 @@
         </w:rPr>
         <w:t>Si no es desactivado, recopila datos que se envían a Microsoft</w:t>
       </w:r>
-    </w:p>
-    <w:p>
-      <w:pPr>
-        <w:jc w:val="both"/>
-      </w:pPr>
-    </w:p>
-    <w:p>
-      <w:pPr>
-        <w:jc w:val="both"/>
-      </w:pPr>
-    </w:p>
-    <w:p>
-      <w:pPr>
-        <w:jc w:val="both"/>
-      </w:pPr>
+      <w:r>
+        <w:rPr>
+          <w:sz w:val="24"/>
+        </w:rPr>
+        <w:t>.</w:t>
+      </w:r>
     </w:p>
     <w:p>
       <w:pPr>
@@ -2567,7 +2312,6 @@
         <w:docPartUnique/>
       </w:docPartObj>
     </w:sdtPr>
-    <w:sdtEndPr/>
     <w:sdtContent>
       <w:p>
         <w:pPr>

</xml_diff>